<commit_message>
Dodaj wnioski i poprawę wariantu nr 9 od Roberta
</commit_message>
<xml_diff>
--- a/sprawozdanie/sprawozdanie.docx
+++ b/sprawozdanie/sprawozdanie.docx
@@ -37,6 +37,8 @@
                 <w:sz w:val="36"/>
               </w:rPr>
             </w:pPr>
+            <w:bookmarkStart w:id="0" w:name="_GoBack"/>
+            <w:bookmarkEnd w:id="0"/>
             <w:r>
               <w:rPr>
                 <w:sz w:val="36"/>
@@ -1067,16 +1069,17 @@
               <w:top w:val="single" w:sz="8" w:space="0" w:color="A6A6A6" w:themeColor="background1" w:themeShade="A6"/>
               <w:bottom w:val="single" w:sz="8" w:space="0" w:color="A6A6A6" w:themeColor="background1" w:themeShade="A6"/>
             </w:tcBorders>
-            <w:vAlign w:val="center"/>
-          </w:tcPr>
-          <w:p>
-            <w:pPr>
-              <w:pStyle w:val="NoSpacing"/>
-              <w:jc w:val="center"/>
-              <w:cnfStyle w:val="000000000000" w:firstRow="0" w:lastRow="0" w:firstColumn="0" w:lastColumn="0" w:oddVBand="0" w:evenVBand="0" w:oddHBand="0" w:evenHBand="0" w:firstRowFirstColumn="0" w:firstRowLastColumn="0" w:lastRowFirstColumn="0" w:lastRowLastColumn="0"/>
-            </w:pPr>
-            <w:r>
-              <w:t>10</w:t>
+            <w:shd w:val="clear" w:color="auto" w:fill="DDD9C3" w:themeFill="background2" w:themeFillShade="E6"/>
+            <w:vAlign w:val="center"/>
+          </w:tcPr>
+          <w:p>
+            <w:pPr>
+              <w:pStyle w:val="NoSpacing"/>
+              <w:jc w:val="center"/>
+              <w:cnfStyle w:val="000000000000" w:firstRow="0" w:lastRow="0" w:firstColumn="0" w:lastColumn="0" w:oddVBand="0" w:evenVBand="0" w:oddHBand="0" w:evenHBand="0" w:firstRowFirstColumn="0" w:firstRowLastColumn="0" w:lastRowFirstColumn="0" w:lastRowLastColumn="0"/>
+            </w:pPr>
+            <w:r>
+              <w:t>0</w:t>
             </w:r>
           </w:p>
         </w:tc>
@@ -2930,7 +2933,6 @@
     </w:tbl>
     <w:p>
       <w:r>
-        <w:lastRenderedPageBreak/>
         <w:t xml:space="preserve">Do </w:t>
       </w:r>
       <w:r>
@@ -4575,7 +4577,8 @@
     <w:p>
       <w:pPr>
         <w:sectPr>
-          <w:footerReference w:type="default" r:id="rId9"/>
+          <w:headerReference w:type="default" r:id="rId11"/>
+          <w:footerReference w:type="default" r:id="rId12"/>
           <w:pgSz w:w="16839" w:h="11907" w:orient="landscape" w:code="9"/>
           <w:pgMar w:top="1440" w:right="1440" w:bottom="1440" w:left="1440" w:header="708" w:footer="708" w:gutter="0"/>
           <w:cols w:space="708"/>
@@ -4588,7 +4591,6 @@
         <w:pStyle w:val="Heading1"/>
       </w:pPr>
       <w:r>
-        <w:lastRenderedPageBreak/>
         <w:t>Wnioski do uzyskanych wyników</w:t>
       </w:r>
     </w:p>
@@ -4596,11 +4598,11 @@
       <w:pPr>
         <w:pStyle w:val="Heading2"/>
       </w:pPr>
-      <w:bookmarkStart w:id="0" w:name="_Ref350365861"/>
+      <w:bookmarkStart w:id="1" w:name="_Ref350365861"/>
       <w:r>
         <w:t>Wariant najlepszy</w:t>
       </w:r>
-      <w:bookmarkEnd w:id="0"/>
+      <w:bookmarkEnd w:id="1"/>
     </w:p>
     <w:p>
       <w:r>
@@ -4677,13 +4679,13 @@
         <w:t>w stanie odpowiedzieć poprawnie na</w:t>
       </w:r>
       <w:r>
-        <w:t xml:space="preserve"> </w:t>
-      </w:r>
-      <w:r>
-        <w:t>57,63%</w:t>
+        <w:t xml:space="preserve"> 57,63%</w:t>
       </w:r>
       <w:r>
         <w:t xml:space="preserve"> danych testowych. Jest to wynik gorszy o 5 punktów procentowych od konfiguracji wyjściowej, i o 20 punktów procentowych od najkorzystniejszego wariantu.</w:t>
+      </w:r>
+      <w:r>
+        <w:t xml:space="preserve"> Nasze badania potwierdziły poprawę stabilności sieci neuronowej przy wykorzystaniu dodatkowego neuronu o stałym wyjściu.</w:t>
       </w:r>
     </w:p>
     <w:p>
@@ -4764,12 +4766,7 @@
         <w:t>. Odwrotnej sytuac</w:t>
       </w:r>
       <w:r>
-        <w:t>ji spodziewaliśmy się dla wariantu nr 4. Okazało się, że zwiększeni</w:t>
-      </w:r>
-      <w:bookmarkStart w:id="1" w:name="_GoBack"/>
-      <w:bookmarkEnd w:id="1"/>
-      <w:r>
-        <w:t xml:space="preserve">e współczynnika </w:t>
+        <w:t xml:space="preserve">ji spodziewaliśmy się dla wariantu nr 4. Okazało się, że zwiększenie współczynnika </w:t>
       </w:r>
       <w:proofErr w:type="spellStart"/>
       <w:r>
@@ -4778,6 +4775,25 @@
       <w:proofErr w:type="spellEnd"/>
       <w:r>
         <w:t xml:space="preserve"> też korzystnie wpłynęło na zachowanie sieci podczas testowania.</w:t>
+      </w:r>
+    </w:p>
+    <w:p>
+      <w:r>
+        <w:t xml:space="preserve">Wariant nr 9 z usuniętą drugą warstwą ukrytą, służył przetestowaniu zasadności wykorzystywania sieci z dwiema warstwami ukrytymi w zadaniach klasyfikacyjnych. Zgodnie z przewidywaniami sieć z jedną warstwą ukrytą nie </w:t>
+      </w:r>
+      <w:proofErr w:type="gramStart"/>
+      <w:r>
+        <w:t>odbiegała jakością</w:t>
+      </w:r>
+      <w:proofErr w:type="gramEnd"/>
+      <w:r>
+        <w:t xml:space="preserve"> wyników od</w:t>
+      </w:r>
+      <w:r>
+        <w:t xml:space="preserve"> sieci o bardziej rozbudowanej strukturze.</w:t>
+      </w:r>
+      <w:r>
+        <w:t xml:space="preserve"> </w:t>
       </w:r>
     </w:p>
     <w:sectPr>
@@ -4812,6 +4828,13 @@
       </w:r>
     </w:p>
   </w:endnote>
+  <w:endnote w:type="continuationNotice" w:id="1">
+    <w:p>
+      <w:pPr>
+        <w:spacing w:after="0" w:line="240" w:lineRule="auto"/>
+      </w:pPr>
+    </w:p>
+  </w:endnote>
 </w:endnotes>
 </file>
 
@@ -4825,6 +4848,7 @@
         <w:docPartUnique/>
       </w:docPartObj>
     </w:sdtPr>
+    <w:sdtEndPr/>
     <w:sdtContent>
       <w:p>
         <w:pPr>
@@ -4882,7 +4906,24 @@
       </w:r>
     </w:p>
   </w:footnote>
+  <w:footnote w:type="continuationNotice" w:id="1">
+    <w:p>
+      <w:pPr>
+        <w:spacing w:after="0" w:line="240" w:lineRule="auto"/>
+      </w:pPr>
+    </w:p>
+  </w:footnote>
 </w:footnotes>
+</file>
+
+<file path=word/header1.xml><?xml version="1.0" encoding="utf-8"?>
+<w:hdr xmlns:wpc="http://schemas.microsoft.com/office/word/2010/wordprocessingCanvas" xmlns:mc="http://schemas.openxmlformats.org/markup-compatibility/2006" xmlns:o="urn:schemas-microsoft-com:office:office" xmlns:r="http://schemas.openxmlformats.org/officeDocument/2006/relationships" xmlns:m="http://schemas.openxmlformats.org/officeDocument/2006/math" xmlns:v="urn:schemas-microsoft-com:vml" xmlns:wp14="http://schemas.microsoft.com/office/word/2010/wordprocessingDrawing" xmlns:wp="http://schemas.openxmlformats.org/drawingml/2006/wordprocessingDrawing" xmlns:w10="urn:schemas-microsoft-com:office:word" xmlns:w="http://schemas.openxmlformats.org/wordprocessingml/2006/main" xmlns:w14="http://schemas.microsoft.com/office/word/2010/wordml" xmlns:wpg="http://schemas.microsoft.com/office/word/2010/wordprocessingGroup" xmlns:wpi="http://schemas.microsoft.com/office/word/2010/wordprocessingInk" xmlns:wne="http://schemas.microsoft.com/office/word/2006/wordml" xmlns:wps="http://schemas.microsoft.com/office/word/2010/wordprocessingShape" mc:Ignorable="w14 wp14">
+  <w:p>
+    <w:pPr>
+      <w:pStyle w:val="Header"/>
+    </w:pPr>
+  </w:p>
+</w:hdr>
 </file>
 
 <file path=word/numbering.xml><?xml version="1.0" encoding="utf-8"?>
@@ -5976,6 +6017,19 @@
       <w:lang w:val="pl-PL"/>
     </w:rPr>
   </w:style>
+  <w:style w:type="paragraph" w:styleId="Revision">
+    <w:name w:val="Revision"/>
+    <w:hidden/>
+    <w:uiPriority w:val="99"/>
+    <w:semiHidden/>
+    <w:rsid w:val="00986E2C"/>
+    <w:pPr>
+      <w:spacing w:after="0" w:line="240" w:lineRule="auto"/>
+    </w:pPr>
+    <w:rPr>
+      <w:lang w:val="pl-PL"/>
+    </w:rPr>
+  </w:style>
 </w:styles>
 </file>
 
@@ -6964,6 +7018,19 @@
       <w:rFonts w:ascii="Tahoma" w:hAnsi="Tahoma" w:cs="Tahoma"/>
       <w:sz w:val="16"/>
       <w:szCs w:val="16"/>
+      <w:lang w:val="pl-PL"/>
+    </w:rPr>
+  </w:style>
+  <w:style w:type="paragraph" w:styleId="Revision">
+    <w:name w:val="Revision"/>
+    <w:hidden/>
+    <w:uiPriority w:val="99"/>
+    <w:semiHidden/>
+    <w:rsid w:val="00986E2C"/>
+    <w:pPr>
+      <w:spacing w:after="0" w:line="240" w:lineRule="auto"/>
+    </w:pPr>
+    <w:rPr>
       <w:lang w:val="pl-PL"/>
     </w:rPr>
   </w:style>
@@ -7259,8 +7326,32 @@
 <b:Sources xmlns:b="http://schemas.openxmlformats.org/officeDocument/2006/bibliography" xmlns="http://schemas.openxmlformats.org/officeDocument/2006/bibliography" SelectedStyle="\APA.XSL" StyleName="APA"/>
 </file>
 
+<file path=customXml/item2.xml><?xml version="1.0" encoding="utf-8"?>
+<b:Sources xmlns:b="http://schemas.openxmlformats.org/officeDocument/2006/bibliography" xmlns="http://schemas.openxmlformats.org/officeDocument/2006/bibliography" SelectedStyle="\APA.XSL" StyleName="APA"/>
+</file>
+
+<file path=customXml/item3.xml><?xml version="1.0" encoding="utf-8"?>
+<b:Sources xmlns:b="http://schemas.openxmlformats.org/officeDocument/2006/bibliography" xmlns="http://schemas.openxmlformats.org/officeDocument/2006/bibliography" SelectedStyle="\APA.XSL" StyleName="APA"/>
+</file>
+
 <file path=customXml/itemProps1.xml><?xml version="1.0" encoding="utf-8"?>
-<ds:datastoreItem xmlns:ds="http://schemas.openxmlformats.org/officeDocument/2006/customXml" ds:itemID="{59EBC205-7CA7-4311-A651-807316A1F3DE}">
+<ds:datastoreItem xmlns:ds="http://schemas.openxmlformats.org/officeDocument/2006/customXml" ds:itemID="{76E2A78E-B2E1-43AB-AD16-9825339F0030}">
+  <ds:schemaRefs>
+    <ds:schemaRef ds:uri="http://schemas.openxmlformats.org/officeDocument/2006/bibliography"/>
+  </ds:schemaRefs>
+</ds:datastoreItem>
+</file>
+
+<file path=customXml/itemProps2.xml><?xml version="1.0" encoding="utf-8"?>
+<ds:datastoreItem xmlns:ds="http://schemas.openxmlformats.org/officeDocument/2006/customXml" ds:itemID="{C5E72379-E50B-4CB2-914B-C52E23DFBCC5}">
+  <ds:schemaRefs>
+    <ds:schemaRef ds:uri="http://schemas.openxmlformats.org/officeDocument/2006/bibliography"/>
+  </ds:schemaRefs>
+</ds:datastoreItem>
+</file>
+
+<file path=customXml/itemProps3.xml><?xml version="1.0" encoding="utf-8"?>
+<ds:datastoreItem xmlns:ds="http://schemas.openxmlformats.org/officeDocument/2006/customXml" ds:itemID="{7B953702-B2A7-4D31-89C0-A3A3CCC359FE}">
   <ds:schemaRefs>
     <ds:schemaRef ds:uri="http://schemas.openxmlformats.org/officeDocument/2006/bibliography"/>
   </ds:schemaRefs>

</xml_diff>